<commit_message>
added project process to word doc
</commit_message>
<xml_diff>
--- a/Process,Requirements,Personas/ITLC Timetable system.docx
+++ b/Process,Requirements,Personas/ITLC Timetable system.docx
@@ -14,6 +14,186 @@
         </w:rPr>
         <w:t>ITLC Timetable system</w:t>
       </w:r>
+    </w:p>
+    <w:p>
+      <w:pPr>
+        <w:rPr>
+          <w:sz w:val="32"/>
+        </w:rPr>
+      </w:pPr>
+      <w:r>
+        <w:rPr>
+          <w:sz w:val="32"/>
+        </w:rPr>
+        <w:t>Project Process</w:t>
+      </w:r>
+    </w:p>
+    <w:p>
+      <w:pPr>
+        <w:rPr>
+          <w:sz w:val="24"/>
+          <w:szCs w:val="24"/>
+          <w:lang w:val="en-IE"/>
+        </w:rPr>
+      </w:pPr>
+      <w:r>
+        <w:rPr>
+          <w:sz w:val="24"/>
+          <w:szCs w:val="24"/>
+          <w:lang w:val="en-IE"/>
+        </w:rPr>
+        <w:t xml:space="preserve">The software development process that we have chosen for our project is the Waterfall Model. </w:t>
+      </w:r>
+    </w:p>
+    <w:p>
+      <w:pPr>
+        <w:rPr>
+          <w:sz w:val="28"/>
+          <w:szCs w:val="24"/>
+          <w:lang w:val="en-IE"/>
+        </w:rPr>
+      </w:pPr>
+      <w:r>
+        <w:rPr>
+          <w:sz w:val="28"/>
+          <w:szCs w:val="24"/>
+          <w:lang w:val="en-IE"/>
+        </w:rPr>
+        <w:t>Advantages of Waterfall Model</w:t>
+      </w:r>
+    </w:p>
+    <w:p>
+      <w:pPr>
+        <w:rPr>
+          <w:rFonts w:cstheme="minorHAnsi"/>
+          <w:sz w:val="24"/>
+          <w:szCs w:val="24"/>
+        </w:rPr>
+      </w:pPr>
+      <w:r>
+        <w:rPr>
+          <w:sz w:val="24"/>
+          <w:szCs w:val="24"/>
+          <w:lang w:val="en-IE"/>
+        </w:rPr>
+        <w:t>We have chosen this model as</w:t>
+      </w:r>
+      <w:r>
+        <w:rPr>
+          <w:sz w:val="24"/>
+          <w:szCs w:val="24"/>
+          <w:lang w:val="en-IE"/>
+        </w:rPr>
+        <w:t xml:space="preserve"> the </w:t>
+      </w:r>
+      <w:r>
+        <w:rPr>
+          <w:rFonts w:cstheme="minorHAnsi"/>
+          <w:sz w:val="24"/>
+          <w:szCs w:val="24"/>
+        </w:rPr>
+        <w:t>requirements are well understood and unlikely to cha</w:t>
+      </w:r>
+      <w:r>
+        <w:rPr>
+          <w:rFonts w:cstheme="minorHAnsi"/>
+          <w:sz w:val="24"/>
+          <w:szCs w:val="24"/>
+        </w:rPr>
+        <w:t>nge radically during development, problems in the projects are more likely to be sorted out early on and the model is rigid; making it easier to handle.</w:t>
+      </w:r>
+    </w:p>
+    <w:p>
+      <w:pPr>
+        <w:rPr>
+          <w:sz w:val="28"/>
+          <w:szCs w:val="24"/>
+          <w:lang w:val="en-IE"/>
+        </w:rPr>
+      </w:pPr>
+      <w:r>
+        <w:rPr>
+          <w:sz w:val="28"/>
+          <w:szCs w:val="24"/>
+          <w:lang w:val="en-IE"/>
+        </w:rPr>
+        <w:t xml:space="preserve">VS Iterative Development  </w:t>
+      </w:r>
+    </w:p>
+    <w:p>
+      <w:pPr>
+        <w:rPr>
+          <w:sz w:val="24"/>
+          <w:szCs w:val="24"/>
+          <w:lang w:val="en-IE"/>
+        </w:rPr>
+      </w:pPr>
+      <w:r>
+        <w:rPr>
+          <w:sz w:val="24"/>
+          <w:szCs w:val="24"/>
+          <w:lang w:val="en-IE"/>
+        </w:rPr>
+        <w:t>Iterative development did not suit our project because there is a risk that with this process, a significant amount of resources could be wasted in making changes to initial design whereas the waterfall model asks for specific deliverables at each stage of process, making sure that each part of the project is fully complete.</w:t>
+      </w:r>
+    </w:p>
+    <w:p>
+      <w:pPr>
+        <w:rPr>
+          <w:sz w:val="28"/>
+          <w:szCs w:val="24"/>
+          <w:lang w:val="en-IE"/>
+        </w:rPr>
+      </w:pPr>
+      <w:r>
+        <w:rPr>
+          <w:sz w:val="28"/>
+          <w:szCs w:val="24"/>
+          <w:lang w:val="en-IE"/>
+        </w:rPr>
+        <w:t>VS Incremental Development</w:t>
+      </w:r>
+    </w:p>
+    <w:p>
+      <w:pPr>
+        <w:rPr>
+          <w:sz w:val="24"/>
+          <w:szCs w:val="24"/>
+          <w:lang w:val="en-IE"/>
+        </w:rPr>
+      </w:pPr>
+      <w:r>
+        <w:rPr>
+          <w:sz w:val="24"/>
+          <w:szCs w:val="24"/>
+          <w:lang w:val="en-IE"/>
+        </w:rPr>
+        <w:t>Incremental Development did not suit our project because it is not as cost-efficient as the waterfall model due to frequent software changes that would be avoided in the waterfall model and the process is not visible, making it harder to keep track of progress of the project.</w:t>
+      </w:r>
+    </w:p>
+    <w:p>
+      <w:pPr>
+        <w:rPr>
+          <w:sz w:val="24"/>
+          <w:szCs w:val="24"/>
+          <w:lang w:val="en-IE"/>
+        </w:rPr>
+      </w:pPr>
+      <w:r>
+        <w:rPr>
+          <w:sz w:val="24"/>
+          <w:szCs w:val="24"/>
+          <w:lang w:val="en-IE"/>
+        </w:rPr>
+        <w:t xml:space="preserve"> </w:t>
+      </w:r>
+    </w:p>
+    <w:p>
+      <w:pPr>
+        <w:rPr>
+          <w:sz w:val="24"/>
+        </w:rPr>
+      </w:pPr>
     </w:p>
     <w:p>
       <w:pPr>
@@ -620,6 +800,14 @@
         </w:rPr>
         <w:t>Name: James</w:t>
       </w:r>
+      <w:r>
+        <w:rPr>
+          <w:sz w:val="24"/>
+        </w:rPr>
+        <w:t xml:space="preserve"> Farrell</w:t>
+      </w:r>
+      <w:bookmarkStart w:id="0" w:name="_GoBack"/>
+      <w:bookmarkEnd w:id="0"/>
     </w:p>
     <w:p>
       <w:pPr>
@@ -714,8 +902,6 @@
         </w:rPr>
         <w:t>, Programming</w:t>
       </w:r>
-      <w:bookmarkStart w:id="0" w:name="_GoBack"/>
-      <w:bookmarkEnd w:id="0"/>
     </w:p>
     <w:p>
       <w:pPr>
@@ -2386,6 +2572,29 @@
     <w:name w:val="Normal"/>
     <w:qFormat/>
   </w:style>
+  <w:style w:type="paragraph" w:styleId="Heading2">
+    <w:name w:val="heading 2"/>
+    <w:basedOn w:val="Normal"/>
+    <w:next w:val="Normal"/>
+    <w:link w:val="Heading2Char"/>
+    <w:uiPriority w:val="9"/>
+    <w:unhideWhenUsed/>
+    <w:qFormat/>
+    <w:rsid w:val="00B432B3"/>
+    <w:pPr>
+      <w:keepNext/>
+      <w:keepLines/>
+      <w:spacing w:before="40" w:after="0" w:line="240" w:lineRule="auto"/>
+      <w:outlineLvl w:val="1"/>
+    </w:pPr>
+    <w:rPr>
+      <w:rFonts w:asciiTheme="majorHAnsi" w:eastAsiaTheme="majorEastAsia" w:hAnsiTheme="majorHAnsi" w:cstheme="majorBidi"/>
+      <w:color w:val="1F3864" w:themeColor="accent1" w:themeShade="80"/>
+      <w:sz w:val="26"/>
+      <w:szCs w:val="26"/>
+      <w:lang w:val="en-US" w:eastAsia="en-US"/>
+    </w:rPr>
+  </w:style>
   <w:style w:type="character" w:default="1" w:styleId="DefaultParagraphFont">
     <w:name w:val="Default Paragraph Font"/>
     <w:uiPriority w:val="1"/>
@@ -2423,6 +2632,20 @@
       <w:ind w:left="720"/>
       <w:contextualSpacing/>
     </w:pPr>
+  </w:style>
+  <w:style w:type="character" w:customStyle="1" w:styleId="Heading2Char">
+    <w:name w:val="Heading 2 Char"/>
+    <w:basedOn w:val="DefaultParagraphFont"/>
+    <w:link w:val="Heading2"/>
+    <w:uiPriority w:val="9"/>
+    <w:rsid w:val="00B432B3"/>
+    <w:rPr>
+      <w:rFonts w:asciiTheme="majorHAnsi" w:eastAsiaTheme="majorEastAsia" w:hAnsiTheme="majorHAnsi" w:cstheme="majorBidi"/>
+      <w:color w:val="1F3864" w:themeColor="accent1" w:themeShade="80"/>
+      <w:sz w:val="26"/>
+      <w:szCs w:val="26"/>
+      <w:lang w:val="en-US" w:eastAsia="en-US"/>
+    </w:rPr>
   </w:style>
 </w:styles>
 </file>

</xml_diff>

<commit_message>
added personas to word doc
</commit_message>
<xml_diff>
--- a/Process,Requirements,Personas/ITLC Timetable system.docx
+++ b/Process,Requirements,Personas/ITLC Timetable system.docx
@@ -778,156 +778,139 @@
     <w:p>
       <w:pPr>
         <w:rPr>
-          <w:sz w:val="24"/>
-        </w:rPr>
-      </w:pPr>
-      <w:r>
-        <w:rPr>
-          <w:sz w:val="28"/>
-        </w:rPr>
-        <w:t>Mentor</w:t>
-      </w:r>
-    </w:p>
-    <w:p>
-      <w:pPr>
-        <w:rPr>
-          <w:sz w:val="24"/>
-        </w:rPr>
-      </w:pPr>
-      <w:r>
-        <w:rPr>
-          <w:sz w:val="24"/>
-        </w:rPr>
-        <w:t>Name: James</w:t>
-      </w:r>
-      <w:r>
-        <w:rPr>
-          <w:sz w:val="24"/>
-        </w:rPr>
-        <w:t xml:space="preserve"> Farrell</w:t>
-      </w:r>
+          <w:sz w:val="32"/>
+        </w:rPr>
+      </w:pPr>
+      <w:r>
+        <w:rPr>
+          <w:sz w:val="32"/>
+        </w:rPr>
+        <w:drawing>
+          <wp:inline distT="0" distB="0" distL="0" distR="0" wp14:anchorId="437CE31E" wp14:editId="552A9739">
+            <wp:extent cx="5448300" cy="4086225"/>
+            <wp:effectExtent l="0" t="0" r="0" b="9525"/>
+            <wp:docPr id="5" name="Picture 5"/>
+            <wp:cNvGraphicFramePr>
+              <a:graphicFrameLocks xmlns:a="http://schemas.openxmlformats.org/drawingml/2006/main" noChangeAspect="1"/>
+            </wp:cNvGraphicFramePr>
+            <a:graphic xmlns:a="http://schemas.openxmlformats.org/drawingml/2006/main">
+              <a:graphicData uri="http://schemas.openxmlformats.org/drawingml/2006/picture">
+                <pic:pic xmlns:pic="http://schemas.openxmlformats.org/drawingml/2006/picture">
+                  <pic:nvPicPr>
+                    <pic:cNvPr id="1" name=""/>
+                    <pic:cNvPicPr/>
+                  </pic:nvPicPr>
+                  <pic:blipFill>
+                    <a:blip r:embed="rId9"/>
+                    <a:stretch>
+                      <a:fillRect/>
+                    </a:stretch>
+                  </pic:blipFill>
+                  <pic:spPr>
+                    <a:xfrm>
+                      <a:off x="0" y="0"/>
+                      <a:ext cx="5454320" cy="4090740"/>
+                    </a:xfrm>
+                    <a:prstGeom prst="rect">
+                      <a:avLst/>
+                    </a:prstGeom>
+                  </pic:spPr>
+                </pic:pic>
+              </a:graphicData>
+            </a:graphic>
+          </wp:inline>
+        </w:drawing>
+      </w:r>
+      <w:r>
+        <w:rPr>
+          <w:sz w:val="32"/>
+        </w:rPr>
+        <w:drawing>
+          <wp:inline distT="0" distB="0" distL="0" distR="0" wp14:anchorId="2AA63166" wp14:editId="71A02B4A">
+            <wp:extent cx="5486401" cy="4114800"/>
+            <wp:effectExtent l="0" t="0" r="0" b="0"/>
+            <wp:docPr id="6" name="Picture 6"/>
+            <wp:cNvGraphicFramePr>
+              <a:graphicFrameLocks xmlns:a="http://schemas.openxmlformats.org/drawingml/2006/main" noChangeAspect="1"/>
+            </wp:cNvGraphicFramePr>
+            <a:graphic xmlns:a="http://schemas.openxmlformats.org/drawingml/2006/main">
+              <a:graphicData uri="http://schemas.openxmlformats.org/drawingml/2006/picture">
+                <pic:pic xmlns:pic="http://schemas.openxmlformats.org/drawingml/2006/picture">
+                  <pic:nvPicPr>
+                    <pic:cNvPr id="1" name=""/>
+                    <pic:cNvPicPr/>
+                  </pic:nvPicPr>
+                  <pic:blipFill>
+                    <a:blip r:embed="rId10"/>
+                    <a:stretch>
+                      <a:fillRect/>
+                    </a:stretch>
+                  </pic:blipFill>
+                  <pic:spPr>
+                    <a:xfrm>
+                      <a:off x="0" y="0"/>
+                      <a:ext cx="5492791" cy="4119593"/>
+                    </a:xfrm>
+                    <a:prstGeom prst="rect">
+                      <a:avLst/>
+                    </a:prstGeom>
+                  </pic:spPr>
+                </pic:pic>
+              </a:graphicData>
+            </a:graphic>
+          </wp:inline>
+        </w:drawing>
+      </w:r>
+    </w:p>
+    <w:p>
+      <w:pPr>
+        <w:rPr>
+          <w:sz w:val="32"/>
+        </w:rPr>
+      </w:pPr>
       <w:bookmarkStart w:id="0" w:name="_GoBack"/>
+      <w:r>
+        <w:rPr>
+          <w:sz w:val="32"/>
+        </w:rPr>
+        <w:lastRenderedPageBreak/>
+        <w:drawing>
+          <wp:inline distT="0" distB="0" distL="0" distR="0" wp14:anchorId="1C74AC59" wp14:editId="20600348">
+            <wp:extent cx="5511800" cy="4133850"/>
+            <wp:effectExtent l="0" t="0" r="0" b="0"/>
+            <wp:docPr id="7" name="Picture 7"/>
+            <wp:cNvGraphicFramePr>
+              <a:graphicFrameLocks xmlns:a="http://schemas.openxmlformats.org/drawingml/2006/main" noChangeAspect="1"/>
+            </wp:cNvGraphicFramePr>
+            <a:graphic xmlns:a="http://schemas.openxmlformats.org/drawingml/2006/main">
+              <a:graphicData uri="http://schemas.openxmlformats.org/drawingml/2006/picture">
+                <pic:pic xmlns:pic="http://schemas.openxmlformats.org/drawingml/2006/picture">
+                  <pic:nvPicPr>
+                    <pic:cNvPr id="1" name=""/>
+                    <pic:cNvPicPr/>
+                  </pic:nvPicPr>
+                  <pic:blipFill>
+                    <a:blip r:embed="rId11"/>
+                    <a:stretch>
+                      <a:fillRect/>
+                    </a:stretch>
+                  </pic:blipFill>
+                  <pic:spPr>
+                    <a:xfrm>
+                      <a:off x="0" y="0"/>
+                      <a:ext cx="5519917" cy="4139938"/>
+                    </a:xfrm>
+                    <a:prstGeom prst="rect">
+                      <a:avLst/>
+                    </a:prstGeom>
+                  </pic:spPr>
+                </pic:pic>
+              </a:graphicData>
+            </a:graphic>
+          </wp:inline>
+        </w:drawing>
+      </w:r>
       <w:bookmarkEnd w:id="0"/>
-    </w:p>
-    <w:p>
-      <w:pPr>
-        <w:rPr>
-          <w:sz w:val="24"/>
-        </w:rPr>
-      </w:pPr>
-      <w:r>
-        <w:rPr>
-          <w:sz w:val="24"/>
-        </w:rPr>
-        <w:t>Job Title: Mentor in ITLC</w:t>
-      </w:r>
-    </w:p>
-    <w:p>
-      <w:pPr>
-        <w:tabs>
-          <w:tab w:val="left" w:pos="1350"/>
-        </w:tabs>
-        <w:rPr>
-          <w:sz w:val="24"/>
-        </w:rPr>
-      </w:pPr>
-      <w:r>
-        <w:rPr>
-          <w:sz w:val="24"/>
-        </w:rPr>
-        <w:t xml:space="preserve">Age: </w:t>
-      </w:r>
-      <w:r>
-        <w:rPr>
-          <w:sz w:val="24"/>
-        </w:rPr>
-        <w:t>21</w:t>
-      </w:r>
-    </w:p>
-    <w:p>
-      <w:pPr>
-        <w:rPr>
-          <w:sz w:val="24"/>
-        </w:rPr>
-      </w:pPr>
-      <w:r>
-        <w:rPr>
-          <w:sz w:val="24"/>
-        </w:rPr>
-        <w:t>Education: Leaving Cert, College Student</w:t>
-      </w:r>
-    </w:p>
-    <w:p>
-      <w:pPr>
-        <w:rPr>
-          <w:sz w:val="24"/>
-        </w:rPr>
-      </w:pPr>
-      <w:r>
-        <w:rPr>
-          <w:sz w:val="24"/>
-        </w:rPr>
-        <w:t>Technology Exposure: Tech savvy, knows programming, uses social media</w:t>
-      </w:r>
-    </w:p>
-    <w:p>
-      <w:pPr>
-        <w:rPr>
-          <w:sz w:val="24"/>
-        </w:rPr>
-      </w:pPr>
-      <w:r>
-        <w:rPr>
-          <w:sz w:val="24"/>
-        </w:rPr>
-        <w:t xml:space="preserve">Hobbies: </w:t>
-      </w:r>
-      <w:proofErr w:type="spellStart"/>
-      <w:r>
-        <w:rPr>
-          <w:sz w:val="24"/>
-        </w:rPr>
-        <w:t>Youtube</w:t>
-      </w:r>
-      <w:proofErr w:type="spellEnd"/>
-      <w:r>
-        <w:rPr>
-          <w:sz w:val="24"/>
-        </w:rPr>
-        <w:t>, Video Games, Music</w:t>
-      </w:r>
-      <w:r>
-        <w:rPr>
-          <w:sz w:val="24"/>
-        </w:rPr>
-        <w:t>, Programming</w:t>
-      </w:r>
-    </w:p>
-    <w:p>
-      <w:pPr>
-        <w:rPr>
-          <w:sz w:val="24"/>
-        </w:rPr>
-      </w:pPr>
-      <w:r>
-        <w:rPr>
-          <w:sz w:val="24"/>
-        </w:rPr>
-        <w:t>Goals: Help other students, Run classes in ITLC</w:t>
-      </w:r>
-    </w:p>
-    <w:p>
-      <w:pPr>
-        <w:rPr>
-          <w:sz w:val="32"/>
-        </w:rPr>
-      </w:pPr>
-      <w:r>
-        <w:rPr>
-          <w:sz w:val="24"/>
-        </w:rPr>
-        <w:t>Scenarios: Find this week’s timetable, check class status, book class, contact mentors, organise classes,</w:t>
-      </w:r>
       <w:r>
         <w:rPr>
           <w:sz w:val="32"/>

</xml_diff>

<commit_message>
added second interview to word doc
</commit_message>
<xml_diff>
--- a/Process,Requirements,Personas/ITLC Timetable system.docx
+++ b/Process,Requirements,Personas/ITLC Timetable system.docx
@@ -624,6 +624,26 @@
         <w:lastRenderedPageBreak/>
         <w:t>Interview</w:t>
       </w:r>
+      <w:r>
+        <w:rPr>
+          <w:sz w:val="32"/>
+        </w:rPr>
+        <w:t>s</w:t>
+      </w:r>
+    </w:p>
+    <w:p>
+      <w:pPr>
+        <w:rPr>
+          <w:sz w:val="28"/>
+        </w:rPr>
+      </w:pPr>
+      <w:r>
+        <w:rPr>
+          <w:sz w:val="28"/>
+        </w:rPr>
+        <w:tab/>
+        <w:t>Mentor</w:t>
+      </w:r>
     </w:p>
     <w:p>
       <w:pPr>
@@ -757,6 +777,125 @@
       </w:r>
     </w:p>
     <w:p>
+      <w:pPr>
+        <w:ind w:left="720"/>
+        <w:rPr>
+          <w:sz w:val="28"/>
+        </w:rPr>
+      </w:pPr>
+      <w:r>
+        <w:rPr>
+          <w:sz w:val="28"/>
+        </w:rPr>
+        <w:t>Student</w:t>
+      </w:r>
+    </w:p>
+    <w:p>
+      <w:pPr>
+        <w:pStyle w:val="ListParagraph"/>
+        <w:numPr>
+          <w:ilvl w:val="0"/>
+          <w:numId w:val="10"/>
+        </w:numPr>
+      </w:pPr>
+      <w:r>
+        <w:t>What do you like about our current timetable system?</w:t>
+      </w:r>
+    </w:p>
+    <w:p>
+      <w:pPr>
+        <w:ind w:left="720"/>
+      </w:pPr>
+      <w:r>
+        <w:t>Ease of use, flexible interface (layout preferences) and reliability</w:t>
+      </w:r>
+    </w:p>
+    <w:p>
+      <w:pPr>
+        <w:pStyle w:val="ListParagraph"/>
+        <w:numPr>
+          <w:ilvl w:val="0"/>
+          <w:numId w:val="10"/>
+        </w:numPr>
+      </w:pPr>
+      <w:r>
+        <w:t>What do you not like about our current timetable system?</w:t>
+      </w:r>
+    </w:p>
+    <w:p>
+      <w:pPr>
+        <w:ind w:left="720"/>
+      </w:pPr>
+      <w:r>
+        <w:t>Main page doesn't 'remember' search filters (department, group, layout)</w:t>
+      </w:r>
+    </w:p>
+    <w:p>
+      <w:pPr>
+        <w:pStyle w:val="ListParagraph"/>
+        <w:numPr>
+          <w:ilvl w:val="0"/>
+          <w:numId w:val="10"/>
+        </w:numPr>
+      </w:pPr>
+      <w:r>
+        <w:t>W</w:t>
+      </w:r>
+      <w:r>
+        <w:t xml:space="preserve">hat would you add to </w:t>
+      </w:r>
+      <w:r>
+        <w:t>the</w:t>
+      </w:r>
+      <w:r>
+        <w:t xml:space="preserve"> current timetable system?</w:t>
+      </w:r>
+    </w:p>
+    <w:p>
+      <w:pPr>
+        <w:ind w:left="720"/>
+      </w:pPr>
+      <w:r>
+        <w:t>Email or text message notifications regarding changes in the timetable (class cancellation/addition etc)</w:t>
+      </w:r>
+      <w:bookmarkStart w:id="0" w:name="_GoBack"/>
+      <w:bookmarkEnd w:id="0"/>
+    </w:p>
+    <w:p>
+      <w:pPr>
+        <w:pStyle w:val="ListParagraph"/>
+        <w:numPr>
+          <w:ilvl w:val="0"/>
+          <w:numId w:val="10"/>
+        </w:numPr>
+      </w:pPr>
+      <w:r>
+        <w:t>What would you like to improve in the ITLC timetable system?</w:t>
+      </w:r>
+    </w:p>
+    <w:p>
+      <w:pPr>
+        <w:ind w:left="720"/>
+      </w:pPr>
+      <w:r>
+        <w:t>Message mentors, book or cancel tutorials, notify about changes/ booked tutorials/events</w:t>
+      </w:r>
+    </w:p>
+    <w:p>
+      <w:pPr>
+        <w:ind w:left="720"/>
+        <w:rPr>
+          <w:sz w:val="28"/>
+        </w:rPr>
+      </w:pPr>
+      <w:r>
+        <w:rPr>
+          <w:sz w:val="28"/>
+        </w:rPr>
+        <w:t xml:space="preserve">  </w:t>
+      </w:r>
+    </w:p>
+    <w:p>
       <w:r>
         <w:br w:type="page"/>
       </w:r>
@@ -783,6 +922,7 @@
       </w:pPr>
       <w:r>
         <w:rPr>
+          <w:noProof/>
           <w:sz w:val="32"/>
         </w:rPr>
         <w:drawing>
@@ -823,6 +963,7 @@
       </w:r>
       <w:r>
         <w:rPr>
+          <w:noProof/>
           <w:sz w:val="32"/>
         </w:rPr>
         <w:drawing>
@@ -868,9 +1009,9 @@
           <w:sz w:val="32"/>
         </w:rPr>
       </w:pPr>
-      <w:bookmarkStart w:id="0" w:name="_GoBack"/>
-      <w:r>
-        <w:rPr>
+      <w:r>
+        <w:rPr>
+          <w:noProof/>
           <w:sz w:val="32"/>
         </w:rPr>
         <w:lastRenderedPageBreak/>
@@ -910,7 +1051,6 @@
           </wp:inline>
         </w:drawing>
       </w:r>
-      <w:bookmarkEnd w:id="0"/>
       <w:r>
         <w:rPr>
           <w:sz w:val="32"/>
@@ -1361,6 +1501,95 @@
     </w:lvl>
   </w:abstractNum>
   <w:abstractNum w:abstractNumId="2" w15:restartNumberingAfterBreak="0">
+    <w:nsid w:val="22391E1B"/>
+    <w:multiLevelType w:val="hybridMultilevel"/>
+    <w:tmpl w:val="F998C3AA"/>
+    <w:lvl w:ilvl="0" w:tplc="0809000F">
+      <w:start w:val="1"/>
+      <w:numFmt w:val="decimal"/>
+      <w:lvlText w:val="%1."/>
+      <w:lvlJc w:val="left"/>
+      <w:pPr>
+        <w:ind w:left="720" w:hanging="360"/>
+      </w:pPr>
+      <w:rPr>
+        <w:rFonts w:hint="default"/>
+      </w:rPr>
+    </w:lvl>
+    <w:lvl w:ilvl="1" w:tplc="08090019" w:tentative="1">
+      <w:start w:val="1"/>
+      <w:numFmt w:val="lowerLetter"/>
+      <w:lvlText w:val="%2."/>
+      <w:lvlJc w:val="left"/>
+      <w:pPr>
+        <w:ind w:left="1440" w:hanging="360"/>
+      </w:pPr>
+    </w:lvl>
+    <w:lvl w:ilvl="2" w:tplc="0809001B" w:tentative="1">
+      <w:start w:val="1"/>
+      <w:numFmt w:val="lowerRoman"/>
+      <w:lvlText w:val="%3."/>
+      <w:lvlJc w:val="right"/>
+      <w:pPr>
+        <w:ind w:left="2160" w:hanging="180"/>
+      </w:pPr>
+    </w:lvl>
+    <w:lvl w:ilvl="3" w:tplc="0809000F" w:tentative="1">
+      <w:start w:val="1"/>
+      <w:numFmt w:val="decimal"/>
+      <w:lvlText w:val="%4."/>
+      <w:lvlJc w:val="left"/>
+      <w:pPr>
+        <w:ind w:left="2880" w:hanging="360"/>
+      </w:pPr>
+    </w:lvl>
+    <w:lvl w:ilvl="4" w:tplc="08090019" w:tentative="1">
+      <w:start w:val="1"/>
+      <w:numFmt w:val="lowerLetter"/>
+      <w:lvlText w:val="%5."/>
+      <w:lvlJc w:val="left"/>
+      <w:pPr>
+        <w:ind w:left="3600" w:hanging="360"/>
+      </w:pPr>
+    </w:lvl>
+    <w:lvl w:ilvl="5" w:tplc="0809001B" w:tentative="1">
+      <w:start w:val="1"/>
+      <w:numFmt w:val="lowerRoman"/>
+      <w:lvlText w:val="%6."/>
+      <w:lvlJc w:val="right"/>
+      <w:pPr>
+        <w:ind w:left="4320" w:hanging="180"/>
+      </w:pPr>
+    </w:lvl>
+    <w:lvl w:ilvl="6" w:tplc="0809000F" w:tentative="1">
+      <w:start w:val="1"/>
+      <w:numFmt w:val="decimal"/>
+      <w:lvlText w:val="%7."/>
+      <w:lvlJc w:val="left"/>
+      <w:pPr>
+        <w:ind w:left="5040" w:hanging="360"/>
+      </w:pPr>
+    </w:lvl>
+    <w:lvl w:ilvl="7" w:tplc="08090019" w:tentative="1">
+      <w:start w:val="1"/>
+      <w:numFmt w:val="lowerLetter"/>
+      <w:lvlText w:val="%8."/>
+      <w:lvlJc w:val="left"/>
+      <w:pPr>
+        <w:ind w:left="5760" w:hanging="360"/>
+      </w:pPr>
+    </w:lvl>
+    <w:lvl w:ilvl="8" w:tplc="0809001B" w:tentative="1">
+      <w:start w:val="1"/>
+      <w:numFmt w:val="lowerRoman"/>
+      <w:lvlText w:val="%9."/>
+      <w:lvlJc w:val="right"/>
+      <w:pPr>
+        <w:ind w:left="6480" w:hanging="180"/>
+      </w:pPr>
+    </w:lvl>
+  </w:abstractNum>
+  <w:abstractNum w:abstractNumId="3" w15:restartNumberingAfterBreak="0">
     <w:nsid w:val="30DA63ED"/>
     <w:multiLevelType w:val="hybridMultilevel"/>
     <w:tmpl w:val="8264D8FE"/>
@@ -1473,7 +1702,7 @@
       </w:rPr>
     </w:lvl>
   </w:abstractNum>
-  <w:abstractNum w:abstractNumId="3" w15:restartNumberingAfterBreak="0">
+  <w:abstractNum w:abstractNumId="4" w15:restartNumberingAfterBreak="0">
     <w:nsid w:val="3B1F5CB5"/>
     <w:multiLevelType w:val="hybridMultilevel"/>
     <w:tmpl w:val="B40221BA"/>
@@ -1586,7 +1815,7 @@
       </w:rPr>
     </w:lvl>
   </w:abstractNum>
-  <w:abstractNum w:abstractNumId="4" w15:restartNumberingAfterBreak="0">
+  <w:abstractNum w:abstractNumId="5" w15:restartNumberingAfterBreak="0">
     <w:nsid w:val="40343F92"/>
     <w:multiLevelType w:val="hybridMultilevel"/>
     <w:tmpl w:val="0A6E9E5A"/>
@@ -1699,10 +1928,10 @@
       </w:rPr>
     </w:lvl>
   </w:abstractNum>
-  <w:abstractNum w:abstractNumId="5" w15:restartNumberingAfterBreak="0">
+  <w:abstractNum w:abstractNumId="6" w15:restartNumberingAfterBreak="0">
     <w:nsid w:val="4664334F"/>
     <w:multiLevelType w:val="hybridMultilevel"/>
-    <w:tmpl w:val="821E4CEC"/>
+    <w:tmpl w:val="DF9AB316"/>
     <w:lvl w:ilvl="0" w:tplc="0809000F">
       <w:start w:val="1"/>
       <w:numFmt w:val="decimal"/>
@@ -1788,7 +2017,7 @@
       </w:pPr>
     </w:lvl>
   </w:abstractNum>
-  <w:abstractNum w:abstractNumId="6" w15:restartNumberingAfterBreak="0">
+  <w:abstractNum w:abstractNumId="7" w15:restartNumberingAfterBreak="0">
     <w:nsid w:val="4C0F1351"/>
     <w:multiLevelType w:val="hybridMultilevel"/>
     <w:tmpl w:val="6818D368"/>
@@ -1901,7 +2130,7 @@
       </w:rPr>
     </w:lvl>
   </w:abstractNum>
-  <w:abstractNum w:abstractNumId="7" w15:restartNumberingAfterBreak="0">
+  <w:abstractNum w:abstractNumId="8" w15:restartNumberingAfterBreak="0">
     <w:nsid w:val="6A90679A"/>
     <w:multiLevelType w:val="hybridMultilevel"/>
     <w:tmpl w:val="84F07570"/>
@@ -2014,7 +2243,7 @@
       </w:rPr>
     </w:lvl>
   </w:abstractNum>
-  <w:abstractNum w:abstractNumId="8" w15:restartNumberingAfterBreak="0">
+  <w:abstractNum w:abstractNumId="9" w15:restartNumberingAfterBreak="0">
     <w:nsid w:val="77BD717A"/>
     <w:multiLevelType w:val="hybridMultilevel"/>
     <w:tmpl w:val="601A1ACC"/>
@@ -2128,31 +2357,34 @@
     </w:lvl>
   </w:abstractNum>
   <w:num w:numId="1">
-    <w:abstractNumId w:val="5"/>
+    <w:abstractNumId w:val="6"/>
   </w:num>
   <w:num w:numId="2">
-    <w:abstractNumId w:val="7"/>
+    <w:abstractNumId w:val="8"/>
   </w:num>
   <w:num w:numId="3">
-    <w:abstractNumId w:val="3"/>
+    <w:abstractNumId w:val="4"/>
   </w:num>
   <w:num w:numId="4">
     <w:abstractNumId w:val="1"/>
   </w:num>
   <w:num w:numId="5">
-    <w:abstractNumId w:val="2"/>
+    <w:abstractNumId w:val="3"/>
   </w:num>
   <w:num w:numId="6">
     <w:abstractNumId w:val="0"/>
   </w:num>
   <w:num w:numId="7">
-    <w:abstractNumId w:val="8"/>
+    <w:abstractNumId w:val="9"/>
   </w:num>
   <w:num w:numId="8">
-    <w:abstractNumId w:val="4"/>
+    <w:abstractNumId w:val="5"/>
   </w:num>
   <w:num w:numId="9">
-    <w:abstractNumId w:val="6"/>
+    <w:abstractNumId w:val="7"/>
+  </w:num>
+  <w:num w:numId="10">
+    <w:abstractNumId w:val="2"/>
   </w:num>
 </w:numbering>
 </file>

</xml_diff>

<commit_message>
added names to word doc
</commit_message>
<xml_diff>
--- a/Process,Requirements,Personas/ITLC Timetable system.docx
+++ b/Process,Requirements,Personas/ITLC Timetable system.docx
@@ -4,6 +4,21 @@
   <w:body>
     <w:p>
       <w:pPr>
+        <w:jc w:val="center"/>
+        <w:rPr>
+          <w:sz w:val="48"/>
+        </w:rPr>
+      </w:pPr>
+      <w:r>
+        <w:rPr>
+          <w:sz w:val="48"/>
+        </w:rPr>
+        <w:t>ITLC Timetable system</w:t>
+      </w:r>
+    </w:p>
+    <w:p>
+      <w:pPr>
+        <w:jc w:val="center"/>
         <w:rPr>
           <w:sz w:val="40"/>
         </w:rPr>
@@ -12,19 +27,80 @@
         <w:rPr>
           <w:sz w:val="40"/>
         </w:rPr>
-        <w:t>ITLC Timetable system</w:t>
-      </w:r>
-    </w:p>
-    <w:p>
-      <w:pPr>
+        <w:t>Luke Halpenny</w:t>
+      </w:r>
+    </w:p>
+    <w:p>
+      <w:pPr>
+        <w:jc w:val="center"/>
+        <w:rPr>
+          <w:sz w:val="40"/>
+        </w:rPr>
+      </w:pPr>
+      <w:bookmarkStart w:id="0" w:name="_GoBack"/>
+      <w:bookmarkEnd w:id="0"/>
+      <w:r>
+        <w:rPr>
+          <w:sz w:val="40"/>
+        </w:rPr>
+        <w:t xml:space="preserve">Joshua </w:t>
+      </w:r>
+      <w:proofErr w:type="spellStart"/>
+      <w:r>
+        <w:rPr>
+          <w:sz w:val="40"/>
+        </w:rPr>
+        <w:t>Atunuvbare</w:t>
+      </w:r>
+      <w:proofErr w:type="spellEnd"/>
+    </w:p>
+    <w:p>
+      <w:pPr>
+        <w:jc w:val="center"/>
         <w:rPr>
           <w:sz w:val="32"/>
         </w:rPr>
       </w:pPr>
-      <w:r>
+      <w:proofErr w:type="spellStart"/>
+      <w:r>
+        <w:rPr>
+          <w:sz w:val="40"/>
+        </w:rPr>
+        <w:t>Rodions</w:t>
+      </w:r>
+      <w:proofErr w:type="spellEnd"/>
+      <w:r>
+        <w:rPr>
+          <w:sz w:val="40"/>
+        </w:rPr>
+        <w:t xml:space="preserve"> </w:t>
+      </w:r>
+      <w:proofErr w:type="spellStart"/>
+      <w:r>
+        <w:rPr>
+          <w:sz w:val="40"/>
+        </w:rPr>
+        <w:t>Baranikovs</w:t>
+      </w:r>
+      <w:proofErr w:type="spellEnd"/>
+      <w:r>
+        <w:rPr>
+          <w:sz w:val="40"/>
+        </w:rPr>
+        <w:br w:type="page"/>
+      </w:r>
+    </w:p>
+    <w:p>
+      <w:pPr>
         <w:rPr>
           <w:sz w:val="32"/>
         </w:rPr>
+      </w:pPr>
+      <w:r>
+        <w:rPr>
+          <w:sz w:val="32"/>
+        </w:rPr>
+        <w:lastRenderedPageBreak/>
         <w:t>Project Process</w:t>
       </w:r>
     </w:p>
@@ -218,15 +294,7 @@
         <w:rPr>
           <w:sz w:val="24"/>
         </w:rPr>
-        <w:t>We used multiple techniques to create our list of requirements for the project, including analysing an existing system and interviewing someone wh</w:t>
-      </w:r>
-      <w:bookmarkStart w:id="0" w:name="_GoBack"/>
-      <w:bookmarkEnd w:id="0"/>
-      <w:r>
-        <w:rPr>
-          <w:sz w:val="24"/>
-        </w:rPr>
-        <w:t>o would be using the project.</w:t>
+        <w:t>We used multiple techniques to create our list of requirements for the project, including analysing an existing system and interviewing someone who would be using the project.</w:t>
       </w:r>
       <w:r>
         <w:rPr>

</xml_diff>

<commit_message>
update draft use case diagram, word doc
</commit_message>
<xml_diff>
--- a/Process,Requirements,Personas/ITLC Timetable system.docx
+++ b/Process,Requirements,Personas/ITLC Timetable system.docx
@@ -37,8 +37,6 @@
           <w:sz w:val="40"/>
         </w:rPr>
       </w:pPr>
-      <w:bookmarkStart w:id="0" w:name="_GoBack"/>
-      <w:bookmarkEnd w:id="0"/>
       <w:r>
         <w:rPr>
           <w:sz w:val="40"/>
@@ -1344,7 +1342,57 @@
         </w:numPr>
       </w:pPr>
       <w:r>
+        <w:t>Ability to make direct contact to mentors in ITLC</w:t>
+      </w:r>
+    </w:p>
+    <w:p>
+      <w:pPr>
+        <w:pStyle w:val="ListParagraph"/>
+        <w:numPr>
+          <w:ilvl w:val="0"/>
+          <w:numId w:val="5"/>
+        </w:numPr>
+      </w:pPr>
+      <w:r>
         <w:t>Notify users</w:t>
+      </w:r>
+    </w:p>
+    <w:p>
+      <w:pPr>
+        <w:pStyle w:val="ListParagraph"/>
+        <w:numPr>
+          <w:ilvl w:val="0"/>
+          <w:numId w:val="5"/>
+        </w:numPr>
+      </w:pPr>
+      <w:r>
+        <w:t>Monitor class attendance</w:t>
+      </w:r>
+    </w:p>
+    <w:p>
+      <w:pPr>
+        <w:pStyle w:val="ListParagraph"/>
+        <w:numPr>
+          <w:ilvl w:val="0"/>
+          <w:numId w:val="5"/>
+        </w:numPr>
+      </w:pPr>
+      <w:r>
+        <w:t>Track Progress</w:t>
+      </w:r>
+    </w:p>
+    <w:p>
+      <w:pPr>
+        <w:pStyle w:val="ListParagraph"/>
+        <w:numPr>
+          <w:ilvl w:val="0"/>
+          <w:numId w:val="5"/>
+        </w:numPr>
+      </w:pPr>
+      <w:bookmarkStart w:id="0" w:name="_GoBack"/>
+      <w:bookmarkEnd w:id="0"/>
+      <w:r>
+        <w:t>Provide Online Resources</w:t>
       </w:r>
     </w:p>
     <w:p>

</xml_diff>